<commit_message>
Documents for more clarify
Documents for more clarify
</commit_message>
<xml_diff>
--- a/documentation/Implementation Notes - V2.docx
+++ b/documentation/Implementation Notes - V2.docx
@@ -10,7 +10,7 @@
     <w:p>
       <w:r>
         <w:pict w14:anchorId="031745F0">
-          <v:rect id="_x0000_i1061" style="width:0;height:1.5pt" o:hralign="center" o:hrstd="t" o:hr="t" fillcolor="#a0a0a0" stroked="f"/>
+          <v:rect id="_x0000_i1025" style="width:0;height:1.5pt" o:hralign="center" o:hrstd="t" o:hr="t" fillcolor="#a0a0a0" stroked="f"/>
         </w:pict>
       </w:r>
     </w:p>
@@ -187,7 +187,7 @@
     <w:p>
       <w:r>
         <w:pict w14:anchorId="2EE2B299">
-          <v:rect id="_x0000_i1062" style="width:0;height:1.5pt" o:hralign="center" o:hrstd="t" o:hr="t" fillcolor="#a0a0a0" stroked="f"/>
+          <v:rect id="_x0000_i1026" style="width:0;height:1.5pt" o:hralign="center" o:hrstd="t" o:hr="t" fillcolor="#a0a0a0" stroked="f"/>
         </w:pict>
       </w:r>
     </w:p>
@@ -346,7 +346,7 @@
     <w:p>
       <w:r>
         <w:pict w14:anchorId="49EA6A15">
-          <v:rect id="_x0000_i1063" style="width:0;height:1.5pt" o:hralign="center" o:hrstd="t" o:hr="t" fillcolor="#a0a0a0" stroked="f"/>
+          <v:rect id="_x0000_i1027" style="width:0;height:1.5pt" o:hralign="center" o:hrstd="t" o:hr="t" fillcolor="#a0a0a0" stroked="f"/>
         </w:pict>
       </w:r>
     </w:p>
@@ -649,7 +649,7 @@
     <w:p>
       <w:r>
         <w:pict w14:anchorId="40F47195">
-          <v:rect id="_x0000_i1064" style="width:0;height:1.5pt" o:hralign="center" o:hrstd="t" o:hr="t" fillcolor="#a0a0a0" stroked="f"/>
+          <v:rect id="_x0000_i1028" style="width:0;height:1.5pt" o:hralign="center" o:hrstd="t" o:hr="t" fillcolor="#a0a0a0" stroked="f"/>
         </w:pict>
       </w:r>
     </w:p>
@@ -741,6 +741,9 @@
       <w:r>
         <w:t xml:space="preserve"> for analog knob (you probably already map &amp; smooth, but consider adding small smoothing).</w:t>
       </w:r>
+      <w:r>
+        <w:t xml:space="preserve"> </w:t>
+      </w:r>
     </w:p>
     <w:p>
       <w:pPr>
@@ -789,7 +792,7 @@
     <w:p>
       <w:r>
         <w:pict w14:anchorId="7CB645AE">
-          <v:rect id="_x0000_i1065" style="width:0;height:1.5pt" o:hralign="center" o:hrstd="t" o:hr="t" fillcolor="#a0a0a0" stroked="f"/>
+          <v:rect id="_x0000_i1029" style="width:0;height:1.5pt" o:hralign="center" o:hrstd="t" o:hr="t" fillcolor="#a0a0a0" stroked="f"/>
         </w:pict>
       </w:r>
     </w:p>
@@ -944,7 +947,7 @@
     <w:p>
       <w:r>
         <w:pict w14:anchorId="779C1B45">
-          <v:rect id="_x0000_i1066" style="width:0;height:1.5pt" o:hralign="center" o:hrstd="t" o:hr="t" fillcolor="#a0a0a0" stroked="f"/>
+          <v:rect id="_x0000_i1030" style="width:0;height:1.5pt" o:hralign="center" o:hrstd="t" o:hr="t" fillcolor="#a0a0a0" stroked="f"/>
         </w:pict>
       </w:r>
     </w:p>
@@ -2642,6 +2645,7 @@
   <w:style w:type="character" w:default="1" w:styleId="DefaultParagraphFont">
     <w:name w:val="Default Paragraph Font"/>
     <w:uiPriority w:val="1"/>
+    <w:semiHidden/>
     <w:unhideWhenUsed/>
   </w:style>
   <w:style w:type="table" w:default="1" w:styleId="TableNormal">

</xml_diff>